<commit_message>
To do liste & App name
</commit_message>
<xml_diff>
--- a/Gym app.docx
+++ b/Gym app.docx
@@ -6,13 +6,8 @@
       <w:pPr>
         <w:pStyle w:val="Titel"/>
       </w:pPr>
-      <w:proofErr w:type="spellStart"/>
-      <w:r>
-        <w:t>Gym</w:t>
-      </w:r>
-      <w:proofErr w:type="spellEnd"/>
-      <w:r>
-        <w:t xml:space="preserve"> </w:t>
+      <w:r>
+        <w:t xml:space="preserve">Gym </w:t>
       </w:r>
       <w:r>
         <w:t>A</w:t>
@@ -265,17 +260,8 @@
           <w:sz w:val="26"/>
           <w:szCs w:val="26"/>
         </w:rPr>
-        <w:t xml:space="preserve">Sleep- BMI </w:t>
-      </w:r>
-      <w:proofErr w:type="spellStart"/>
-      <w:r>
-        <w:rPr>
-          <w:sz w:val="26"/>
-          <w:szCs w:val="26"/>
-        </w:rPr>
-        <w:t>tracker</w:t>
-      </w:r>
-      <w:proofErr w:type="spellEnd"/>
+        <w:t>Sleep- BMI tracker</w:t>
+      </w:r>
     </w:p>
     <w:p>
       <w:pPr>
@@ -378,7 +364,6 @@
           <w:szCs w:val="26"/>
         </w:rPr>
       </w:pPr>
-      <w:proofErr w:type="spellStart"/>
       <w:r>
         <w:rPr>
           <w:sz w:val="26"/>
@@ -386,7 +371,6 @@
         </w:rPr>
         <w:t>Traingsplan</w:t>
       </w:r>
-      <w:proofErr w:type="spellEnd"/>
     </w:p>
     <w:p>
       <w:pPr>
@@ -430,22 +414,6 @@
     </w:p>
     <w:p>
       <w:pPr>
-        <w:pStyle w:val="berschrift2"/>
-        <w:rPr>
-          <w:sz w:val="30"/>
-          <w:szCs w:val="30"/>
-        </w:rPr>
-      </w:pPr>
-      <w:r>
-        <w:rPr>
-          <w:sz w:val="30"/>
-          <w:szCs w:val="30"/>
-        </w:rPr>
-        <w:t>Zielgruppe:</w:t>
-      </w:r>
-    </w:p>
-    <w:p>
-      <w:pPr>
         <w:pStyle w:val="Listenabsatz"/>
         <w:numPr>
           <w:ilvl w:val="0"/>
@@ -461,7 +429,7 @@
           <w:sz w:val="26"/>
           <w:szCs w:val="26"/>
         </w:rPr>
-        <w:t>Für Jeden</w:t>
+        <w:t>App name (Gym Bros)</w:t>
       </w:r>
     </w:p>
     <w:p>
@@ -477,7 +445,7 @@
           <w:sz w:val="30"/>
           <w:szCs w:val="30"/>
         </w:rPr>
-        <w:t>Tools:</w:t>
+        <w:t>Zielgruppe:</w:t>
       </w:r>
     </w:p>
     <w:p>
@@ -497,124 +465,7 @@
           <w:sz w:val="26"/>
           <w:szCs w:val="26"/>
         </w:rPr>
-        <w:t xml:space="preserve">VS code, </w:t>
-      </w:r>
-      <w:proofErr w:type="spellStart"/>
-      <w:r>
-        <w:rPr>
-          <w:sz w:val="26"/>
-          <w:szCs w:val="26"/>
-        </w:rPr>
-        <w:t>Git</w:t>
-      </w:r>
-      <w:proofErr w:type="spellEnd"/>
-      <w:r>
-        <w:rPr>
-          <w:sz w:val="26"/>
-          <w:szCs w:val="26"/>
-        </w:rPr>
-        <w:t xml:space="preserve">, </w:t>
-      </w:r>
-      <w:proofErr w:type="spellStart"/>
-      <w:r>
-        <w:rPr>
-          <w:sz w:val="26"/>
-          <w:szCs w:val="26"/>
-        </w:rPr>
-        <w:t>Github</w:t>
-      </w:r>
-      <w:proofErr w:type="spellEnd"/>
-      <w:r>
-        <w:rPr>
-          <w:sz w:val="26"/>
-          <w:szCs w:val="26"/>
-        </w:rPr>
-        <w:t xml:space="preserve">, </w:t>
-      </w:r>
-      <w:proofErr w:type="spellStart"/>
-      <w:r>
-        <w:rPr>
-          <w:sz w:val="26"/>
-          <w:szCs w:val="26"/>
-        </w:rPr>
-        <w:t>Kotlin</w:t>
-      </w:r>
-      <w:proofErr w:type="spellEnd"/>
-      <w:r>
-        <w:rPr>
-          <w:sz w:val="26"/>
-          <w:szCs w:val="26"/>
-        </w:rPr>
-        <w:t xml:space="preserve"> (</w:t>
-      </w:r>
-      <w:proofErr w:type="spellStart"/>
-      <w:r>
-        <w:rPr>
-          <w:sz w:val="26"/>
-          <w:szCs w:val="26"/>
-        </w:rPr>
-        <w:t>android</w:t>
-      </w:r>
-      <w:proofErr w:type="spellEnd"/>
-      <w:r>
-        <w:rPr>
-          <w:sz w:val="26"/>
-          <w:szCs w:val="26"/>
-        </w:rPr>
-        <w:t xml:space="preserve"> </w:t>
-      </w:r>
-      <w:proofErr w:type="spellStart"/>
-      <w:r>
-        <w:rPr>
-          <w:sz w:val="26"/>
-          <w:szCs w:val="26"/>
-        </w:rPr>
-        <w:t>studio</w:t>
-      </w:r>
-      <w:proofErr w:type="spellEnd"/>
-      <w:r>
-        <w:rPr>
-          <w:sz w:val="26"/>
-          <w:szCs w:val="26"/>
-        </w:rPr>
-        <w:t>)</w:t>
-      </w:r>
-      <w:r>
-        <w:rPr>
-          <w:sz w:val="26"/>
-          <w:szCs w:val="26"/>
-        </w:rPr>
-        <w:t xml:space="preserve">, </w:t>
-      </w:r>
-      <w:proofErr w:type="spellStart"/>
-      <w:r>
-        <w:rPr>
-          <w:sz w:val="26"/>
-          <w:szCs w:val="26"/>
-        </w:rPr>
-        <w:t>Laravel</w:t>
-      </w:r>
-      <w:proofErr w:type="spellEnd"/>
-      <w:r>
-        <w:rPr>
-          <w:sz w:val="26"/>
-          <w:szCs w:val="26"/>
-        </w:rPr>
-        <w:t xml:space="preserve"> und (A</w:t>
-      </w:r>
-      <w:r>
-        <w:rPr>
-          <w:sz w:val="26"/>
-          <w:szCs w:val="26"/>
-        </w:rPr>
-        <w:t>ngular)</w:t>
-      </w:r>
-      <w:r>
-        <w:rPr>
-          <w:sz w:val="26"/>
-          <w:szCs w:val="26"/>
-        </w:rPr>
-        <w:t>, Adobe XD</w:t>
+        <w:t>Für Jeden</w:t>
       </w:r>
     </w:p>
     <w:p>
@@ -630,7 +481,7 @@
           <w:sz w:val="30"/>
           <w:szCs w:val="30"/>
         </w:rPr>
-        <w:t>Arbeitsaufteilung:</w:t>
+        <w:t>Tools:</w:t>
       </w:r>
     </w:p>
     <w:p>
@@ -643,6 +494,63 @@
         <w:rPr>
           <w:sz w:val="26"/>
           <w:szCs w:val="26"/>
+        </w:rPr>
+      </w:pPr>
+      <w:r>
+        <w:rPr>
+          <w:sz w:val="26"/>
+          <w:szCs w:val="26"/>
+        </w:rPr>
+        <w:t>VS code, Git, Github, Kotlin (android studio)</w:t>
+      </w:r>
+      <w:r>
+        <w:rPr>
+          <w:sz w:val="26"/>
+          <w:szCs w:val="26"/>
+        </w:rPr>
+        <w:t>, Laravel und (A</w:t>
+      </w:r>
+      <w:r>
+        <w:rPr>
+          <w:sz w:val="26"/>
+          <w:szCs w:val="26"/>
+        </w:rPr>
+        <w:t>ngular)</w:t>
+      </w:r>
+      <w:r>
+        <w:rPr>
+          <w:sz w:val="26"/>
+          <w:szCs w:val="26"/>
+        </w:rPr>
+        <w:t>, Adobe XD</w:t>
+      </w:r>
+    </w:p>
+    <w:p>
+      <w:pPr>
+        <w:pStyle w:val="berschrift2"/>
+        <w:rPr>
+          <w:sz w:val="30"/>
+          <w:szCs w:val="30"/>
+        </w:rPr>
+      </w:pPr>
+      <w:r>
+        <w:rPr>
+          <w:sz w:val="30"/>
+          <w:szCs w:val="30"/>
+        </w:rPr>
+        <w:t>Arbeitsaufteilung:</w:t>
+      </w:r>
+    </w:p>
+    <w:p>
+      <w:pPr>
+        <w:pStyle w:val="Listenabsatz"/>
+        <w:numPr>
+          <w:ilvl w:val="0"/>
+          <w:numId w:val="1"/>
+        </w:numPr>
+        <w:rPr>
+          <w:sz w:val="26"/>
+          <w:szCs w:val="26"/>
           <w:lang w:val="en-US"/>
         </w:rPr>
       </w:pPr>
@@ -652,18 +560,8 @@
           <w:szCs w:val="26"/>
           <w:lang w:val="en-US"/>
         </w:rPr>
-        <w:t xml:space="preserve">Tenzin -&gt; Frontend, Robin -&gt; Backend, Jan -&gt; </w:t>
-      </w:r>
-      <w:proofErr w:type="spellStart"/>
-      <w:r>
-        <w:rPr>
-          <w:sz w:val="26"/>
-          <w:szCs w:val="26"/>
-          <w:lang w:val="en-US"/>
-        </w:rPr>
-        <w:t>Beides</w:t>
-      </w:r>
-      <w:proofErr w:type="spellEnd"/>
+        <w:t>Tenzin -&gt; Frontend, Robin -&gt; Backend, Jan -&gt; Beides</w:t>
+      </w:r>
     </w:p>
     <w:p>
       <w:pPr>

</xml_diff>